<commit_message>
no real changes here
</commit_message>
<xml_diff>
--- a/HW4/dry.docx
+++ b/HW4/dry.docx
@@ -53,7 +53,6 @@
         <w:rPr>
           <w:sz w:val="24"/>
           <w:szCs w:val="24"/>
-          <w:u w:val="single"/>
           <w:rtl/>
         </w:rPr>
       </w:pPr>
@@ -104,15 +103,6 @@
           <w:rtl/>
         </w:rPr>
         <w:t>שליו ריסין 211578794</w:t>
-      </w:r>
-      <w:r>
-        <w:rPr>
-          <w:color w:val="4472C4" w:themeColor="accent1"/>
-          <w:sz w:val="24"/>
-          <w:szCs w:val="24"/>
-          <w:rtl/>
-        </w:rPr>
-        <w:br/>
       </w:r>
     </w:p>
     <w:p>
@@ -186,6 +176,7 @@
       <w:r>
         <w:rPr>
           <w:rFonts w:cs="Arial"/>
+          <w:noProof/>
           <w:sz w:val="24"/>
           <w:szCs w:val="24"/>
           <w:rtl/>
@@ -729,7 +720,7 @@
       <w:pPr>
         <w:bidi/>
         <w:rPr>
-          <w:rFonts w:asciiTheme="minorBidi" w:hAnsiTheme="minorBidi" w:hint="cs"/>
+          <w:rFonts w:asciiTheme="minorBidi" w:hAnsiTheme="minorBidi"/>
           <w:sz w:val="24"/>
           <w:szCs w:val="24"/>
           <w:rtl/>
@@ -864,6 +855,16 @@
         </w:rPr>
         <w:t>).</w:t>
       </w:r>
+    </w:p>
+    <w:p>
+      <w:pPr>
+        <w:bidi/>
+        <w:rPr>
+          <w:sz w:val="32"/>
+          <w:szCs w:val="32"/>
+          <w:rtl/>
+        </w:rPr>
+      </w:pPr>
     </w:p>
     <w:p>
       <w:pPr>
@@ -1362,7 +1363,6 @@
       <w:pPr>
         <w:bidi/>
         <w:rPr>
-          <w:rFonts w:hint="cs"/>
           <w:sz w:val="24"/>
           <w:szCs w:val="24"/>
           <w:rtl/>

</xml_diff>